<commit_message>
Frontend und Backend können jetzt miteinander kommunizieren; Bericht abgelegt; Dateien sinngemäß verschoben
</commit_message>
<xml_diff>
--- a/Berichte/DBI-Bericht_V.docx
+++ b/Berichte/DBI-Bericht_V.docx
@@ -1,6 +1,6 @@
 
 <file path=word/document.xml><?xml version="1.0" encoding="utf-8"?>
-<w:document xmlns:wpc="http://schemas.microsoft.com/office/word/2010/wordprocessingCanvas" xmlns:mc="http://schemas.openxmlformats.org/markup-compatibility/2006" xmlns:o="urn:schemas-microsoft-com:office:office" xmlns:r="http://schemas.openxmlformats.org/officeDocument/2006/relationships" xmlns:m="http://schemas.openxmlformats.org/officeDocument/2006/math" xmlns:v="urn:schemas-microsoft-com:vml" xmlns:wp14="http://schemas.microsoft.com/office/word/2010/wordprocessingDrawing" xmlns:wp="http://schemas.openxmlformats.org/drawingml/2006/wordprocessingDrawing" xmlns:w10="urn:schemas-microsoft-com:office:word" xmlns:w="http://schemas.openxmlformats.org/wordprocessingml/2006/main" xmlns:w14="http://schemas.microsoft.com/office/word/2010/wordml" xmlns:w15="http://schemas.microsoft.com/office/word/2012/wordml" xmlns:wpg="http://schemas.microsoft.com/office/word/2010/wordprocessingGroup" xmlns:wpi="http://schemas.microsoft.com/office/word/2010/wordprocessingInk" xmlns:wne="http://schemas.microsoft.com/office/word/2006/wordml" xmlns:wps="http://schemas.microsoft.com/office/word/2010/wordprocessingShape" mc:Ignorable="w14 w15 wp14">
+<w:document xmlns:wpc="http://schemas.microsoft.com/office/word/2010/wordprocessingCanvas" xmlns:cx="http://schemas.microsoft.com/office/drawing/2014/chartex" xmlns:cx1="http://schemas.microsoft.com/office/drawing/2015/9/8/chartex" xmlns:cx2="http://schemas.microsoft.com/office/drawing/2015/10/21/chartex" xmlns:cx3="http://schemas.microsoft.com/office/drawing/2016/5/9/chartex" xmlns:cx4="http://schemas.microsoft.com/office/drawing/2016/5/10/chartex" xmlns:cx5="http://schemas.microsoft.com/office/drawing/2016/5/11/chartex" xmlns:cx6="http://schemas.microsoft.com/office/drawing/2016/5/12/chartex" xmlns:cx7="http://schemas.microsoft.com/office/drawing/2016/5/13/chartex" xmlns:cx8="http://schemas.microsoft.com/office/drawing/2016/5/14/chartex" xmlns:mc="http://schemas.openxmlformats.org/markup-compatibility/2006" xmlns:aink="http://schemas.microsoft.com/office/drawing/2016/ink" xmlns:am3d="http://schemas.microsoft.com/office/drawing/2017/model3d" xmlns:o="urn:schemas-microsoft-com:office:office" xmlns:r="http://schemas.openxmlformats.org/officeDocument/2006/relationships" xmlns:m="http://schemas.openxmlformats.org/officeDocument/2006/math" xmlns:v="urn:schemas-microsoft-com:vml" xmlns:wp14="http://schemas.microsoft.com/office/word/2010/wordprocessingDrawing" xmlns:wp="http://schemas.openxmlformats.org/drawingml/2006/wordprocessingDrawing" xmlns:w10="urn:schemas-microsoft-com:office:word" xmlns:w="http://schemas.openxmlformats.org/wordprocessingml/2006/main" xmlns:w14="http://schemas.microsoft.com/office/word/2010/wordml" xmlns:w15="http://schemas.microsoft.com/office/word/2012/wordml" xmlns:w16cid="http://schemas.microsoft.com/office/word/2016/wordml/cid" xmlns:w16se="http://schemas.microsoft.com/office/word/2015/wordml/symex" xmlns:wpg="http://schemas.microsoft.com/office/word/2010/wordprocessingGroup" xmlns:wpi="http://schemas.microsoft.com/office/word/2010/wordprocessingInk" xmlns:wne="http://schemas.microsoft.com/office/word/2006/wordml" xmlns:wps="http://schemas.microsoft.com/office/word/2010/wordprocessingShape" mc:Ignorable="w14 w15 w16se w16cid wp14">
   <w:body>
     <w:p>
       <w:pPr>
@@ -220,6 +220,8 @@
         </w:rPr>
         <w:t>9</w:t>
       </w:r>
+      <w:bookmarkStart w:id="0" w:name="_GoBack"/>
+      <w:bookmarkEnd w:id="0"/>
     </w:p>
     <w:p>
       <w:pPr>
@@ -290,7 +292,7 @@
               </wp:anchor>
             </w:drawing>
           </mc:Choice>
-          <mc:Fallback xmlns:cx="http://schemas.microsoft.com/office/drawing/2014/chartex" xmlns:cx1="http://schemas.microsoft.com/office/drawing/2015/9/8/chartex" xmlns:cx2="http://schemas.microsoft.com/office/drawing/2015/10/21/chartex" xmlns:cx3="http://schemas.microsoft.com/office/drawing/2016/5/9/chartex" xmlns:cx4="http://schemas.microsoft.com/office/drawing/2016/5/10/chartex" xmlns:cx5="http://schemas.microsoft.com/office/drawing/2016/5/11/chartex" xmlns:cx6="http://schemas.microsoft.com/office/drawing/2016/5/12/chartex" xmlns:cx7="http://schemas.microsoft.com/office/drawing/2016/5/13/chartex" xmlns:cx8="http://schemas.microsoft.com/office/drawing/2016/5/14/chartex" xmlns:aink="http://schemas.microsoft.com/office/drawing/2016/ink" xmlns:am3d="http://schemas.microsoft.com/office/drawing/2017/model3d" xmlns:w16cid="http://schemas.microsoft.com/office/word/2016/wordml/cid" xmlns:w16se="http://schemas.microsoft.com/office/word/2015/wordml/symex">
+          <mc:Fallback>
             <w:pict>
               <v:line w14:anchorId="724BB542" id="Gerade Verbindung 31" o:spid="_x0000_s1026" style="position:absolute;z-index:251673600;visibility:visible;mso-wrap-style:square;mso-wrap-distance-left:9pt;mso-wrap-distance-top:0;mso-wrap-distance-right:9pt;mso-wrap-distance-bottom:0;mso-position-horizontal:absolute;mso-position-horizontal-relative:text;mso-position-vertical:absolute;mso-position-vertical-relative:text" from="4.2pt,489.1pt" to="426.45pt,489.1pt" o:gfxdata="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" strokecolor="black [3213]"/>
             </w:pict>
@@ -375,7 +377,7 @@
               </wp:anchor>
             </w:drawing>
           </mc:Choice>
-          <mc:Fallback xmlns:cx="http://schemas.microsoft.com/office/drawing/2014/chartex" xmlns:cx1="http://schemas.microsoft.com/office/drawing/2015/9/8/chartex" xmlns:cx2="http://schemas.microsoft.com/office/drawing/2015/10/21/chartex" xmlns:cx3="http://schemas.microsoft.com/office/drawing/2016/5/9/chartex" xmlns:cx4="http://schemas.microsoft.com/office/drawing/2016/5/10/chartex" xmlns:cx5="http://schemas.microsoft.com/office/drawing/2016/5/11/chartex" xmlns:cx6="http://schemas.microsoft.com/office/drawing/2016/5/12/chartex" xmlns:cx7="http://schemas.microsoft.com/office/drawing/2016/5/13/chartex" xmlns:cx8="http://schemas.microsoft.com/office/drawing/2016/5/14/chartex" xmlns:aink="http://schemas.microsoft.com/office/drawing/2016/ink" xmlns:am3d="http://schemas.microsoft.com/office/drawing/2017/model3d" xmlns:w16cid="http://schemas.microsoft.com/office/word/2016/wordml/cid" xmlns:w16se="http://schemas.microsoft.com/office/word/2015/wordml/symex">
+          <mc:Fallback>
             <w:pict>
               <v:shapetype w14:anchorId="5A8F8DD5" id="_x0000_t202" coordsize="21600,21600" o:spt="202" path="m,l,21600r21600,l21600,xe">
                 <v:stroke joinstyle="miter"/>
@@ -504,7 +506,7 @@
               </wp:anchor>
             </w:drawing>
           </mc:Choice>
-          <mc:Fallback xmlns:cx="http://schemas.microsoft.com/office/drawing/2014/chartex" xmlns:cx1="http://schemas.microsoft.com/office/drawing/2015/9/8/chartex" xmlns:cx2="http://schemas.microsoft.com/office/drawing/2015/10/21/chartex" xmlns:cx3="http://schemas.microsoft.com/office/drawing/2016/5/9/chartex" xmlns:cx4="http://schemas.microsoft.com/office/drawing/2016/5/10/chartex" xmlns:cx5="http://schemas.microsoft.com/office/drawing/2016/5/11/chartex" xmlns:cx6="http://schemas.microsoft.com/office/drawing/2016/5/12/chartex" xmlns:cx7="http://schemas.microsoft.com/office/drawing/2016/5/13/chartex" xmlns:cx8="http://schemas.microsoft.com/office/drawing/2016/5/14/chartex" xmlns:aink="http://schemas.microsoft.com/office/drawing/2016/ink" xmlns:am3d="http://schemas.microsoft.com/office/drawing/2017/model3d" xmlns:w16cid="http://schemas.microsoft.com/office/word/2016/wordml/cid" xmlns:w16se="http://schemas.microsoft.com/office/word/2015/wordml/symex">
+          <mc:Fallback>
             <w:pict>
               <v:shape w14:anchorId="20BEB4DE" id="Text Box 190" o:spid="_x0000_s1027" type="#_x0000_t202" style="position:absolute;left:0;text-align:left;margin-left:-16pt;margin-top:258.2pt;width:213.75pt;height:117.75pt;z-index:251683840;visibility:visible;mso-wrap-style:square;mso-width-percent:0;mso-height-percent:0;mso-wrap-distance-left:9pt;mso-wrap-distance-top:0;mso-wrap-distance-right:9pt;mso-wrap-distance-bottom:0;mso-position-horizontal:absolute;mso-position-horizontal-relative:text;mso-position-vertical:absolute;mso-position-vertical-relative:text;mso-width-percent:0;mso-height-percent:0;mso-width-relative:page;mso-height-relative:page;v-text-anchor:top" o:gfxdata="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" stroked="f">
                 <v:textbox>
@@ -624,16 +626,7 @@
                                 <w:szCs w:val="60"/>
                                 <w:lang w:val="de-AT"/>
                               </w:rPr>
-                              <w:t xml:space="preserve">DBI-Bericht </w:t>
-                            </w:r>
-                            <w:r>
-                              <w:rPr>
-                                <w:b/>
-                                <w:sz w:val="72"/>
-                                <w:szCs w:val="60"/>
-                                <w:lang w:val="de-AT"/>
-                              </w:rPr>
-                              <w:t>V</w:t>
+                              <w:t>DBI-Bericht V</w:t>
                             </w:r>
                           </w:p>
                         </w:txbxContent>
@@ -658,11 +651,7 @@
           </mc:Choice>
           <mc:Fallback>
             <w:pict>
-              <v:shapetype w14:anchorId="64DD5B2B" id="_x0000_t202" coordsize="21600,21600" o:spt="202" path="m,l,21600r21600,l21600,xe">
-                <v:stroke joinstyle="miter"/>
-                <v:path gradientshapeok="t" o:connecttype="rect"/>
-              </v:shapetype>
-              <v:shape id="Textfeld 27" o:spid="_x0000_s1028" type="#_x0000_t202" style="position:absolute;left:0;text-align:left;margin-left:0;margin-top:.95pt;width:291pt;height:225pt;z-index:251667456;visibility:visible;mso-wrap-style:square;mso-width-percent:0;mso-height-percent:0;mso-wrap-distance-left:9pt;mso-wrap-distance-top:0;mso-wrap-distance-right:9pt;mso-wrap-distance-bottom:0;mso-position-horizontal:center;mso-position-horizontal-relative:margin;mso-position-vertical:absolute;mso-position-vertical-relative:text;mso-width-percent:0;mso-height-percent:0;mso-width-relative:margin;mso-height-relative:margin;v-text-anchor:top" o:gfxdata="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" filled="f" stroked="f" strokeweight=".5pt">
+              <v:shape w14:anchorId="64DD5B2B" id="Textfeld 27" o:spid="_x0000_s1028" type="#_x0000_t202" style="position:absolute;left:0;text-align:left;margin-left:0;margin-top:.95pt;width:291pt;height:225pt;z-index:251667456;visibility:visible;mso-wrap-style:square;mso-width-percent:0;mso-height-percent:0;mso-wrap-distance-left:9pt;mso-wrap-distance-top:0;mso-wrap-distance-right:9pt;mso-wrap-distance-bottom:0;mso-position-horizontal:center;mso-position-horizontal-relative:margin;mso-position-vertical:absolute;mso-position-vertical-relative:text;mso-width-percent:0;mso-height-percent:0;mso-width-relative:margin;mso-height-relative:margin;v-text-anchor:top" o:gfxdata="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" filled="f" stroked="f" strokeweight=".5pt">
                 <v:textbox>
                   <w:txbxContent>
                     <w:p>
@@ -683,16 +672,7 @@
                           <w:szCs w:val="60"/>
                           <w:lang w:val="de-AT"/>
                         </w:rPr>
-                        <w:t xml:space="preserve">DBI-Bericht </w:t>
-                      </w:r>
-                      <w:r>
-                        <w:rPr>
-                          <w:b/>
-                          <w:sz w:val="72"/>
-                          <w:szCs w:val="60"/>
-                          <w:lang w:val="de-AT"/>
-                        </w:rPr>
-                        <w:t>V</w:t>
+                        <w:t>DBI-Bericht V</w:t>
                       </w:r>
                     </w:p>
                   </w:txbxContent>
@@ -770,16 +750,7 @@
                               <w:ind w:left="284"/>
                             </w:pPr>
                             <w:r>
-                              <w:t>A</w:t>
-                            </w:r>
-                            <w:r>
-                              <w:t>bgabevermerk: 17</w:t>
-                            </w:r>
-                            <w:r>
-                              <w:t>.06</w:t>
-                            </w:r>
-                            <w:r>
-                              <w:t>.2019</w:t>
+                              <w:t>Abgabevermerk: 17.06.2019</w:t>
                             </w:r>
                             <w:r>
                               <w:tab/>
@@ -815,13 +786,7 @@
                               <w:t>Datum</w:t>
                             </w:r>
                             <w:r>
-                              <w:t>: 16</w:t>
-                            </w:r>
-                            <w:r>
-                              <w:t>.06</w:t>
-                            </w:r>
-                            <w:r>
-                              <w:t>.2019</w:t>
+                              <w:t>: 16.06.2019</w:t>
                             </w:r>
                             <w:r>
                               <w:tab/>
@@ -846,11 +811,7 @@
           </mc:Choice>
           <mc:Fallback>
             <w:pict>
-              <v:shapetype w14:anchorId="533AFBA6" id="_x0000_t202" coordsize="21600,21600" o:spt="202" path="m,l,21600r21600,l21600,xe">
-                <v:stroke joinstyle="miter"/>
-                <v:path gradientshapeok="t" o:connecttype="rect"/>
-              </v:shapetype>
-              <v:shape id="_x0000_s1029" type="#_x0000_t202" style="position:absolute;left:0;text-align:left;margin-left:390.55pt;margin-top:453.95pt;width:441.75pt;height:55.5pt;z-index:251672576;visibility:visible;mso-wrap-style:square;mso-width-percent:0;mso-height-percent:0;mso-wrap-distance-left:9pt;mso-wrap-distance-top:0;mso-wrap-distance-right:9pt;mso-wrap-distance-bottom:0;mso-position-horizontal:right;mso-position-horizontal-relative:margin;mso-position-vertical:absolute;mso-position-vertical-relative:text;mso-width-percent:0;mso-height-percent:0;mso-width-relative:page;mso-height-relative:page;v-text-anchor:top" o:gfxdata="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" stroked="f">
+              <v:shape w14:anchorId="533AFBA6" id="_x0000_s1029" type="#_x0000_t202" style="position:absolute;left:0;text-align:left;margin-left:390.55pt;margin-top:453.95pt;width:441.75pt;height:55.5pt;z-index:251672576;visibility:visible;mso-wrap-style:square;mso-width-percent:0;mso-height-percent:0;mso-wrap-distance-left:9pt;mso-wrap-distance-top:0;mso-wrap-distance-right:9pt;mso-wrap-distance-bottom:0;mso-position-horizontal:right;mso-position-horizontal-relative:margin;mso-position-vertical:absolute;mso-position-vertical-relative:text;mso-width-percent:0;mso-height-percent:0;mso-width-relative:page;mso-height-relative:page;v-text-anchor:top" o:gfxdata="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" stroked="f">
                 <v:textbox>
                   <w:txbxContent>
                     <w:p>
@@ -862,16 +823,7 @@
                         <w:ind w:left="284"/>
                       </w:pPr>
                       <w:r>
-                        <w:t>A</w:t>
-                      </w:r>
-                      <w:r>
-                        <w:t>bgabevermerk: 17</w:t>
-                      </w:r>
-                      <w:r>
-                        <w:t>.06</w:t>
-                      </w:r>
-                      <w:r>
-                        <w:t>.2019</w:t>
+                        <w:t>Abgabevermerk: 17.06.2019</w:t>
                       </w:r>
                       <w:r>
                         <w:tab/>
@@ -892,10 +844,7 @@
                         <w:t xml:space="preserve"> </w:t>
                       </w:r>
                       <w:r>
-                        <w:t xml:space="preserve">        </w:t>
-                      </w:r>
-                      <w:r>
-                        <w:t>DBI</w:t>
+                        <w:t xml:space="preserve">        DBI</w:t>
                       </w:r>
                     </w:p>
                     <w:p>
@@ -910,13 +859,7 @@
                         <w:t>Datum</w:t>
                       </w:r>
                       <w:r>
-                        <w:t>: 16</w:t>
-                      </w:r>
-                      <w:r>
-                        <w:t>.06</w:t>
-                      </w:r>
-                      <w:r>
-                        <w:t>.2019</w:t>
+                        <w:t>: 16.06.2019</w:t>
                       </w:r>
                       <w:r>
                         <w:tab/>
@@ -967,7 +910,7 @@
       <w:r>
         <w:fldChar w:fldCharType="separate"/>
       </w:r>
-      <w:hyperlink w:anchor="_Toc10398585" w:history="1">
+      <w:hyperlink w:anchor="_Toc11600399" w:history="1">
         <w:r>
           <w:rPr>
             <w:rStyle w:val="Hyperlink"/>
@@ -1014,7 +957,7 @@
             <w:noProof/>
             <w:webHidden/>
           </w:rPr>
-          <w:instrText xml:space="preserve"> PAGEREF _Toc10398585 \h </w:instrText>
+          <w:instrText xml:space="preserve"> PAGEREF _Toc11600399 \h </w:instrText>
         </w:r>
         <w:r>
           <w:rPr>
@@ -1057,7 +1000,7 @@
           <w:lang w:val="de-AT" w:eastAsia="de-AT"/>
         </w:rPr>
       </w:pPr>
-      <w:hyperlink w:anchor="_Toc10398586" w:history="1">
+      <w:hyperlink w:anchor="_Toc11600400" w:history="1">
         <w:r>
           <w:rPr>
             <w:rStyle w:val="Hyperlink"/>
@@ -1104,7 +1047,7 @@
             <w:noProof/>
             <w:webHidden/>
           </w:rPr>
-          <w:instrText xml:space="preserve"> PAGEREF _Toc10398586 \h </w:instrText>
+          <w:instrText xml:space="preserve"> PAGEREF _Toc11600400 \h </w:instrText>
         </w:r>
         <w:r>
           <w:rPr>
@@ -1145,7 +1088,7 @@
           <w:lang w:val="de-AT" w:eastAsia="de-AT"/>
         </w:rPr>
       </w:pPr>
-      <w:hyperlink w:anchor="_Toc10398587" w:history="1">
+      <w:hyperlink w:anchor="_Toc11600401" w:history="1">
         <w:r>
           <w:rPr>
             <w:rStyle w:val="Hyperlink"/>
@@ -1190,7 +1133,7 @@
             <w:noProof/>
             <w:webHidden/>
           </w:rPr>
-          <w:instrText xml:space="preserve"> PAGEREF _Toc10398587 \h </w:instrText>
+          <w:instrText xml:space="preserve"> PAGEREF _Toc11600401 \h </w:instrText>
         </w:r>
         <w:r>
           <w:rPr>
@@ -1231,7 +1174,7 @@
           <w:lang w:val="de-AT" w:eastAsia="de-AT"/>
         </w:rPr>
       </w:pPr>
-      <w:hyperlink w:anchor="_Toc10398588" w:history="1">
+      <w:hyperlink w:anchor="_Toc11600402" w:history="1">
         <w:r>
           <w:rPr>
             <w:rStyle w:val="Hyperlink"/>
@@ -1276,7 +1219,183 @@
             <w:noProof/>
             <w:webHidden/>
           </w:rPr>
-          <w:instrText xml:space="preserve"> PAGEREF _Toc10398588 \h </w:instrText>
+          <w:instrText xml:space="preserve"> PAGEREF _Toc11600402 \h </w:instrText>
+        </w:r>
+        <w:r>
+          <w:rPr>
+            <w:noProof/>
+            <w:webHidden/>
+          </w:rPr>
+        </w:r>
+        <w:r>
+          <w:rPr>
+            <w:noProof/>
+            <w:webHidden/>
+          </w:rPr>
+          <w:fldChar w:fldCharType="separate"/>
+        </w:r>
+        <w:r>
+          <w:rPr>
+            <w:noProof/>
+            <w:webHidden/>
+          </w:rPr>
+          <w:t>2</w:t>
+        </w:r>
+        <w:r>
+          <w:rPr>
+            <w:noProof/>
+            <w:webHidden/>
+          </w:rPr>
+          <w:fldChar w:fldCharType="end"/>
+        </w:r>
+      </w:hyperlink>
+    </w:p>
+    <w:p>
+      <w:pPr>
+        <w:pStyle w:val="Verzeichnis3"/>
+        <w:rPr>
+          <w:rFonts w:asciiTheme="minorHAnsi" w:eastAsiaTheme="minorEastAsia" w:hAnsiTheme="minorHAnsi" w:cstheme="minorBidi"/>
+          <w:noProof/>
+          <w:sz w:val="22"/>
+          <w:szCs w:val="22"/>
+          <w:lang w:val="de-AT" w:eastAsia="de-AT"/>
+        </w:rPr>
+      </w:pPr>
+      <w:hyperlink w:anchor="_Toc11600403" w:history="1">
+        <w:r>
+          <w:rPr>
+            <w:rStyle w:val="Hyperlink"/>
+            <w:rFonts w:eastAsiaTheme="majorEastAsia"/>
+            <w:noProof/>
+          </w:rPr>
+          <w:t>2.2.1</w:t>
+        </w:r>
+        <w:r>
+          <w:rPr>
+            <w:rFonts w:asciiTheme="minorHAnsi" w:eastAsiaTheme="minorEastAsia" w:hAnsiTheme="minorHAnsi" w:cstheme="minorBidi"/>
+            <w:noProof/>
+            <w:sz w:val="22"/>
+            <w:szCs w:val="22"/>
+            <w:lang w:val="de-AT" w:eastAsia="de-AT"/>
+          </w:rPr>
+          <w:tab/>
+        </w:r>
+        <w:r>
+          <w:rPr>
+            <w:rStyle w:val="Hyperlink"/>
+            <w:rFonts w:eastAsiaTheme="majorEastAsia"/>
+            <w:noProof/>
+          </w:rPr>
+          <w:t>Technologien</w:t>
+        </w:r>
+        <w:r>
+          <w:rPr>
+            <w:noProof/>
+            <w:webHidden/>
+          </w:rPr>
+          <w:tab/>
+        </w:r>
+        <w:r>
+          <w:rPr>
+            <w:noProof/>
+            <w:webHidden/>
+          </w:rPr>
+          <w:fldChar w:fldCharType="begin"/>
+        </w:r>
+        <w:r>
+          <w:rPr>
+            <w:noProof/>
+            <w:webHidden/>
+          </w:rPr>
+          <w:instrText xml:space="preserve"> PAGEREF _Toc11600403 \h </w:instrText>
+        </w:r>
+        <w:r>
+          <w:rPr>
+            <w:noProof/>
+            <w:webHidden/>
+          </w:rPr>
+        </w:r>
+        <w:r>
+          <w:rPr>
+            <w:noProof/>
+            <w:webHidden/>
+          </w:rPr>
+          <w:fldChar w:fldCharType="separate"/>
+        </w:r>
+        <w:r>
+          <w:rPr>
+            <w:noProof/>
+            <w:webHidden/>
+          </w:rPr>
+          <w:t>2</w:t>
+        </w:r>
+        <w:r>
+          <w:rPr>
+            <w:noProof/>
+            <w:webHidden/>
+          </w:rPr>
+          <w:fldChar w:fldCharType="end"/>
+        </w:r>
+      </w:hyperlink>
+    </w:p>
+    <w:p>
+      <w:pPr>
+        <w:pStyle w:val="Verzeichnis3"/>
+        <w:rPr>
+          <w:rFonts w:asciiTheme="minorHAnsi" w:eastAsiaTheme="minorEastAsia" w:hAnsiTheme="minorHAnsi" w:cstheme="minorBidi"/>
+          <w:noProof/>
+          <w:sz w:val="22"/>
+          <w:szCs w:val="22"/>
+          <w:lang w:val="de-AT" w:eastAsia="de-AT"/>
+        </w:rPr>
+      </w:pPr>
+      <w:hyperlink w:anchor="_Toc11600404" w:history="1">
+        <w:r>
+          <w:rPr>
+            <w:rStyle w:val="Hyperlink"/>
+            <w:rFonts w:eastAsiaTheme="majorEastAsia"/>
+            <w:noProof/>
+          </w:rPr>
+          <w:t>2.2.2</w:t>
+        </w:r>
+        <w:r>
+          <w:rPr>
+            <w:rFonts w:asciiTheme="minorHAnsi" w:eastAsiaTheme="minorEastAsia" w:hAnsiTheme="minorHAnsi" w:cstheme="minorBidi"/>
+            <w:noProof/>
+            <w:sz w:val="22"/>
+            <w:szCs w:val="22"/>
+            <w:lang w:val="de-AT" w:eastAsia="de-AT"/>
+          </w:rPr>
+          <w:tab/>
+        </w:r>
+        <w:r>
+          <w:rPr>
+            <w:rStyle w:val="Hyperlink"/>
+            <w:rFonts w:eastAsiaTheme="majorEastAsia"/>
+            <w:noProof/>
+          </w:rPr>
+          <w:t>Dokumentation</w:t>
+        </w:r>
+        <w:r>
+          <w:rPr>
+            <w:noProof/>
+            <w:webHidden/>
+          </w:rPr>
+          <w:tab/>
+        </w:r>
+        <w:r>
+          <w:rPr>
+            <w:noProof/>
+            <w:webHidden/>
+          </w:rPr>
+          <w:fldChar w:fldCharType="begin"/>
+        </w:r>
+        <w:r>
+          <w:rPr>
+            <w:noProof/>
+            <w:webHidden/>
+          </w:rPr>
+          <w:instrText xml:space="preserve"> PAGEREF _Toc11600404 \h </w:instrText>
         </w:r>
         <w:r>
           <w:rPr>
@@ -1319,7 +1438,7 @@
           <w:lang w:val="de-AT" w:eastAsia="de-AT"/>
         </w:rPr>
       </w:pPr>
-      <w:hyperlink w:anchor="_Toc10398589" w:history="1">
+      <w:hyperlink w:anchor="_Toc11600405" w:history="1">
         <w:r>
           <w:rPr>
             <w:rStyle w:val="Hyperlink"/>
@@ -1366,7 +1485,7 @@
             <w:noProof/>
             <w:webHidden/>
           </w:rPr>
-          <w:instrText xml:space="preserve"> PAGEREF _Toc10398589 \h </w:instrText>
+          <w:instrText xml:space="preserve"> PAGEREF _Toc11600405 \h </w:instrText>
         </w:r>
         <w:r>
           <w:rPr>
@@ -1407,7 +1526,7 @@
           <w:lang w:val="de-AT" w:eastAsia="de-AT"/>
         </w:rPr>
       </w:pPr>
-      <w:hyperlink w:anchor="_Toc10398590" w:history="1">
+      <w:hyperlink w:anchor="_Toc11600406" w:history="1">
         <w:r>
           <w:rPr>
             <w:rStyle w:val="Hyperlink"/>
@@ -1452,7 +1571,7 @@
             <w:noProof/>
             <w:webHidden/>
           </w:rPr>
-          <w:instrText xml:space="preserve"> PAGEREF _Toc10398590 \h </w:instrText>
+          <w:instrText xml:space="preserve"> PAGEREF _Toc11600406 \h </w:instrText>
         </w:r>
         <w:r>
           <w:rPr>
@@ -1493,7 +1612,7 @@
           <w:lang w:val="de-AT" w:eastAsia="de-AT"/>
         </w:rPr>
       </w:pPr>
-      <w:hyperlink w:anchor="_Toc10398591" w:history="1">
+      <w:hyperlink w:anchor="_Toc11600407" w:history="1">
         <w:r>
           <w:rPr>
             <w:rStyle w:val="Hyperlink"/>
@@ -1538,7 +1657,7 @@
             <w:noProof/>
             <w:webHidden/>
           </w:rPr>
-          <w:instrText xml:space="preserve"> PAGEREF _Toc10398591 \h </w:instrText>
+          <w:instrText xml:space="preserve"> PAGEREF _Toc11600407 \h </w:instrText>
         </w:r>
         <w:r>
           <w:rPr>
@@ -1579,7 +1698,7 @@
           <w:lang w:val="de-AT" w:eastAsia="de-AT"/>
         </w:rPr>
       </w:pPr>
-      <w:hyperlink w:anchor="_Toc10398592" w:history="1">
+      <w:hyperlink w:anchor="_Toc11600408" w:history="1">
         <w:r>
           <w:rPr>
             <w:rStyle w:val="Hyperlink"/>
@@ -1624,7 +1743,7 @@
             <w:noProof/>
             <w:webHidden/>
           </w:rPr>
-          <w:instrText xml:space="preserve"> PAGEREF _Toc10398592 \h </w:instrText>
+          <w:instrText xml:space="preserve"> PAGEREF _Toc11600408 \h </w:instrText>
         </w:r>
         <w:r>
           <w:rPr>
@@ -1665,7 +1784,7 @@
           <w:lang w:val="de-AT" w:eastAsia="de-AT"/>
         </w:rPr>
       </w:pPr>
-      <w:hyperlink w:anchor="_Toc10398593" w:history="1">
+      <w:hyperlink w:anchor="_Toc11600409" w:history="1">
         <w:r>
           <w:rPr>
             <w:rStyle w:val="Hyperlink"/>
@@ -1710,7 +1829,7 @@
             <w:noProof/>
             <w:webHidden/>
           </w:rPr>
-          <w:instrText xml:space="preserve"> PAGEREF _Toc10398593 \h </w:instrText>
+          <w:instrText xml:space="preserve"> PAGEREF _Toc11600409 \h </w:instrText>
         </w:r>
         <w:r>
           <w:rPr>
@@ -1751,7 +1870,7 @@
           <w:lang w:val="de-AT" w:eastAsia="de-AT"/>
         </w:rPr>
       </w:pPr>
-      <w:hyperlink w:anchor="_Toc10398594" w:history="1">
+      <w:hyperlink w:anchor="_Toc11600410" w:history="1">
         <w:r>
           <w:rPr>
             <w:rStyle w:val="Hyperlink"/>
@@ -1796,7 +1915,7 @@
             <w:noProof/>
             <w:webHidden/>
           </w:rPr>
-          <w:instrText xml:space="preserve"> PAGEREF _Toc10398594 \h </w:instrText>
+          <w:instrText xml:space="preserve"> PAGEREF _Toc11600410 \h </w:instrText>
         </w:r>
         <w:r>
           <w:rPr>
@@ -1837,7 +1956,7 @@
           <w:lang w:val="de-AT" w:eastAsia="de-AT"/>
         </w:rPr>
       </w:pPr>
-      <w:hyperlink w:anchor="_Toc10398595" w:history="1">
+      <w:hyperlink w:anchor="_Toc11600411" w:history="1">
         <w:r>
           <w:rPr>
             <w:rStyle w:val="Hyperlink"/>
@@ -1882,7 +2001,7 @@
             <w:noProof/>
             <w:webHidden/>
           </w:rPr>
-          <w:instrText xml:space="preserve"> PAGEREF _Toc10398595 \h </w:instrText>
+          <w:instrText xml:space="preserve"> PAGEREF _Toc11600411 \h </w:instrText>
         </w:r>
         <w:r>
           <w:rPr>
@@ -1923,7 +2042,7 @@
           <w:lang w:val="de-AT" w:eastAsia="de-AT"/>
         </w:rPr>
       </w:pPr>
-      <w:hyperlink w:anchor="_Toc10398596" w:history="1">
+      <w:hyperlink w:anchor="_Toc11600412" w:history="1">
         <w:r>
           <w:rPr>
             <w:rStyle w:val="Hyperlink"/>
@@ -1968,7 +2087,7 @@
             <w:noProof/>
             <w:webHidden/>
           </w:rPr>
-          <w:instrText xml:space="preserve"> PAGEREF _Toc10398596 \h </w:instrText>
+          <w:instrText xml:space="preserve"> PAGEREF _Toc11600412 \h </w:instrText>
         </w:r>
         <w:r>
           <w:rPr>
@@ -1989,6 +2108,182 @@
             <w:webHidden/>
           </w:rPr>
           <w:t>4</w:t>
+        </w:r>
+        <w:r>
+          <w:rPr>
+            <w:noProof/>
+            <w:webHidden/>
+          </w:rPr>
+          <w:fldChar w:fldCharType="end"/>
+        </w:r>
+      </w:hyperlink>
+    </w:p>
+    <w:p>
+      <w:pPr>
+        <w:pStyle w:val="Verzeichnis1"/>
+        <w:rPr>
+          <w:rFonts w:asciiTheme="minorHAnsi" w:eastAsiaTheme="minorEastAsia" w:hAnsiTheme="minorHAnsi" w:cstheme="minorBidi"/>
+          <w:b w:val="0"/>
+          <w:noProof/>
+          <w:sz w:val="22"/>
+          <w:szCs w:val="22"/>
+          <w:lang w:val="de-AT" w:eastAsia="de-AT"/>
+        </w:rPr>
+      </w:pPr>
+      <w:hyperlink w:anchor="_Toc11600413" w:history="1">
+        <w:r>
+          <w:rPr>
+            <w:rStyle w:val="Hyperlink"/>
+            <w:rFonts w:eastAsiaTheme="majorEastAsia"/>
+            <w:noProof/>
+          </w:rPr>
+          <w:t>4</w:t>
+        </w:r>
+        <w:r>
+          <w:rPr>
+            <w:rFonts w:asciiTheme="minorHAnsi" w:eastAsiaTheme="minorEastAsia" w:hAnsiTheme="minorHAnsi" w:cstheme="minorBidi"/>
+            <w:b w:val="0"/>
+            <w:noProof/>
+            <w:sz w:val="22"/>
+            <w:szCs w:val="22"/>
+            <w:lang w:val="de-AT" w:eastAsia="de-AT"/>
+          </w:rPr>
+          <w:tab/>
+        </w:r>
+        <w:r>
+          <w:rPr>
+            <w:rStyle w:val="Hyperlink"/>
+            <w:rFonts w:eastAsiaTheme="majorEastAsia"/>
+            <w:noProof/>
+          </w:rPr>
+          <w:t>Problemlösungen</w:t>
+        </w:r>
+        <w:r>
+          <w:rPr>
+            <w:noProof/>
+            <w:webHidden/>
+          </w:rPr>
+          <w:tab/>
+        </w:r>
+        <w:r>
+          <w:rPr>
+            <w:noProof/>
+            <w:webHidden/>
+          </w:rPr>
+          <w:fldChar w:fldCharType="begin"/>
+        </w:r>
+        <w:r>
+          <w:rPr>
+            <w:noProof/>
+            <w:webHidden/>
+          </w:rPr>
+          <w:instrText xml:space="preserve"> PAGEREF _Toc11600413 \h </w:instrText>
+        </w:r>
+        <w:r>
+          <w:rPr>
+            <w:noProof/>
+            <w:webHidden/>
+          </w:rPr>
+        </w:r>
+        <w:r>
+          <w:rPr>
+            <w:noProof/>
+            <w:webHidden/>
+          </w:rPr>
+          <w:fldChar w:fldCharType="separate"/>
+        </w:r>
+        <w:r>
+          <w:rPr>
+            <w:noProof/>
+            <w:webHidden/>
+          </w:rPr>
+          <w:t>5</w:t>
+        </w:r>
+        <w:r>
+          <w:rPr>
+            <w:noProof/>
+            <w:webHidden/>
+          </w:rPr>
+          <w:fldChar w:fldCharType="end"/>
+        </w:r>
+      </w:hyperlink>
+    </w:p>
+    <w:p>
+      <w:pPr>
+        <w:pStyle w:val="Verzeichnis2"/>
+        <w:rPr>
+          <w:rFonts w:asciiTheme="minorHAnsi" w:eastAsiaTheme="minorEastAsia" w:hAnsiTheme="minorHAnsi" w:cstheme="minorBidi"/>
+          <w:noProof/>
+          <w:szCs w:val="22"/>
+          <w:lang w:val="de-AT" w:eastAsia="de-AT"/>
+        </w:rPr>
+      </w:pPr>
+      <w:hyperlink w:anchor="_Toc11600414" w:history="1">
+        <w:r>
+          <w:rPr>
+            <w:rStyle w:val="Hyperlink"/>
+            <w:rFonts w:eastAsiaTheme="majorEastAsia"/>
+            <w:noProof/>
+          </w:rPr>
+          <w:t>4.1</w:t>
+        </w:r>
+        <w:r>
+          <w:rPr>
+            <w:rFonts w:asciiTheme="minorHAnsi" w:eastAsiaTheme="minorEastAsia" w:hAnsiTheme="minorHAnsi" w:cstheme="minorBidi"/>
+            <w:noProof/>
+            <w:szCs w:val="22"/>
+            <w:lang w:val="de-AT" w:eastAsia="de-AT"/>
+          </w:rPr>
+          <w:tab/>
+        </w:r>
+        <w:r>
+          <w:rPr>
+            <w:rStyle w:val="Hyperlink"/>
+            <w:rFonts w:eastAsiaTheme="majorEastAsia"/>
+            <w:noProof/>
+          </w:rPr>
+          <w:t>Frontend</w:t>
+        </w:r>
+        <w:r>
+          <w:rPr>
+            <w:noProof/>
+            <w:webHidden/>
+          </w:rPr>
+          <w:tab/>
+        </w:r>
+        <w:r>
+          <w:rPr>
+            <w:noProof/>
+            <w:webHidden/>
+          </w:rPr>
+          <w:fldChar w:fldCharType="begin"/>
+        </w:r>
+        <w:r>
+          <w:rPr>
+            <w:noProof/>
+            <w:webHidden/>
+          </w:rPr>
+          <w:instrText xml:space="preserve"> PAGEREF _Toc11600414 \h </w:instrText>
+        </w:r>
+        <w:r>
+          <w:rPr>
+            <w:noProof/>
+            <w:webHidden/>
+          </w:rPr>
+        </w:r>
+        <w:r>
+          <w:rPr>
+            <w:noProof/>
+            <w:webHidden/>
+          </w:rPr>
+          <w:fldChar w:fldCharType="separate"/>
+        </w:r>
+        <w:r>
+          <w:rPr>
+            <w:noProof/>
+            <w:webHidden/>
+          </w:rPr>
+          <w:t>5</w:t>
         </w:r>
         <w:r>
           <w:rPr>
@@ -2033,12 +2328,12 @@
       <w:pPr>
         <w:pStyle w:val="Gliederungsebene1"/>
       </w:pPr>
-      <w:bookmarkStart w:id="0" w:name="_Toc10398585"/>
+      <w:bookmarkStart w:id="1" w:name="_Toc11600399"/>
       <w:r>
         <w:lastRenderedPageBreak/>
         <w:t>Inhalte des Dokuments</w:t>
       </w:r>
-      <w:bookmarkEnd w:id="0"/>
+      <w:bookmarkEnd w:id="1"/>
     </w:p>
     <w:p>
       <w:pPr>
@@ -2054,6 +2349,14 @@
       </w:pPr>
       <w:r>
         <w:t>Zeitplan und Termine aus aktueller Sicht</w:t>
+      </w:r>
+    </w:p>
+    <w:p>
+      <w:pPr>
+        <w:pStyle w:val="Aufzhlungdiplomarbeit"/>
+      </w:pPr>
+      <w:r>
+        <w:t>Problemlösungen</w:t>
       </w:r>
     </w:p>
     <w:p>
@@ -2073,22 +2376,22 @@
       <w:pPr>
         <w:pStyle w:val="Gliederungsebene1"/>
       </w:pPr>
-      <w:bookmarkStart w:id="1" w:name="_Toc10398586"/>
+      <w:bookmarkStart w:id="2" w:name="_Toc11600400"/>
       <w:r>
         <w:lastRenderedPageBreak/>
         <w:t>Zeitplan</w:t>
       </w:r>
-      <w:bookmarkEnd w:id="1"/>
+      <w:bookmarkEnd w:id="2"/>
     </w:p>
     <w:p>
       <w:pPr>
         <w:pStyle w:val="Gliederungsebene2"/>
       </w:pPr>
-      <w:bookmarkStart w:id="2" w:name="_Toc10398587"/>
+      <w:bookmarkStart w:id="3" w:name="_Toc11600401"/>
       <w:r>
         <w:t>Zeitplan pro Arbeitspaket</w:t>
       </w:r>
-      <w:bookmarkEnd w:id="2"/>
+      <w:bookmarkEnd w:id="3"/>
     </w:p>
     <w:tbl>
       <w:tblPr>
@@ -2188,10 +2491,7 @@
               <w:cnfStyle w:val="000000100000" w:firstRow="0" w:lastRow="0" w:firstColumn="0" w:lastColumn="0" w:oddVBand="0" w:evenVBand="0" w:oddHBand="1" w:evenHBand="0" w:firstRowFirstColumn="0" w:firstRowLastColumn="0" w:lastRowFirstColumn="0" w:lastRowLastColumn="0"/>
             </w:pPr>
             <w:r>
-              <w:t>2</w:t>
-            </w:r>
-            <w:r>
-              <w:t>6</w:t>
+              <w:t>32</w:t>
             </w:r>
           </w:p>
         </w:tc>
@@ -2229,6 +2529,12 @@
             </w:r>
             <w:r>
               <w:t>.06.2019</w:t>
+            </w:r>
+            <w:r>
+              <w:t xml:space="preserve"> </w:t>
+            </w:r>
+            <w:r>
+              <w:t>(fertig)</w:t>
             </w:r>
           </w:p>
         </w:tc>
@@ -2392,7 +2698,10 @@
               <w:cnfStyle w:val="000000000000" w:firstRow="0" w:lastRow="0" w:firstColumn="0" w:lastColumn="0" w:oddVBand="0" w:evenVBand="0" w:oddHBand="0" w:evenHBand="0" w:firstRowFirstColumn="0" w:firstRowLastColumn="0" w:lastRowFirstColumn="0" w:lastRowLastColumn="0"/>
             </w:pPr>
             <w:r>
-              <w:t>23</w:t>
+              <w:t>2</w:t>
+            </w:r>
+            <w:r>
+              <w:t>9</w:t>
             </w:r>
           </w:p>
         </w:tc>
@@ -2406,7 +2715,10 @@
               <w:cnfStyle w:val="000000000000" w:firstRow="0" w:lastRow="0" w:firstColumn="0" w:lastColumn="0" w:oddVBand="0" w:evenVBand="0" w:oddHBand="0" w:evenHBand="0" w:firstRowFirstColumn="0" w:firstRowLastColumn="0" w:lastRowFirstColumn="0" w:lastRowLastColumn="0"/>
             </w:pPr>
             <w:r>
-              <w:t>31</w:t>
+              <w:t>3</w:t>
+            </w:r>
+            <w:r>
+              <w:t>5</w:t>
             </w:r>
           </w:p>
         </w:tc>
@@ -2420,7 +2732,13 @@
               <w:cnfStyle w:val="000000000000" w:firstRow="0" w:lastRow="0" w:firstColumn="0" w:lastColumn="0" w:oddVBand="0" w:evenVBand="0" w:oddHBand="0" w:evenHBand="0" w:firstRowFirstColumn="0" w:firstRowLastColumn="0" w:lastRowFirstColumn="0" w:lastRowLastColumn="0"/>
             </w:pPr>
             <w:r>
-              <w:t>10.06.2019</w:t>
+              <w:t>1</w:t>
+            </w:r>
+            <w:r>
+              <w:t>7</w:t>
+            </w:r>
+            <w:r>
+              <w:t>.06.2019</w:t>
             </w:r>
           </w:p>
         </w:tc>
@@ -2453,7 +2771,7 @@
               <w:cnfStyle w:val="000000100000" w:firstRow="0" w:lastRow="0" w:firstColumn="0" w:lastColumn="0" w:oddVBand="0" w:evenVBand="0" w:oddHBand="1" w:evenHBand="0" w:firstRowFirstColumn="0" w:firstRowLastColumn="0" w:lastRowFirstColumn="0" w:lastRowLastColumn="0"/>
             </w:pPr>
             <w:r>
-              <w:t>5</w:t>
+              <w:t>11</w:t>
             </w:r>
           </w:p>
         </w:tc>
@@ -2467,7 +2785,7 @@
               <w:cnfStyle w:val="000000100000" w:firstRow="0" w:lastRow="0" w:firstColumn="0" w:lastColumn="0" w:oddVBand="0" w:evenVBand="0" w:oddHBand="1" w:evenHBand="0" w:firstRowFirstColumn="0" w:firstRowLastColumn="0" w:lastRowFirstColumn="0" w:lastRowLastColumn="0"/>
             </w:pPr>
             <w:r>
-              <w:t>8</w:t>
+              <w:t>16</w:t>
             </w:r>
           </w:p>
         </w:tc>
@@ -2511,7 +2829,7 @@
               <w:cnfStyle w:val="000000000000" w:firstRow="0" w:lastRow="0" w:firstColumn="0" w:lastColumn="0" w:oddVBand="0" w:evenVBand="0" w:oddHBand="0" w:evenHBand="0" w:firstRowFirstColumn="0" w:firstRowLastColumn="0" w:lastRowFirstColumn="0" w:lastRowLastColumn="0"/>
             </w:pPr>
             <w:r>
-              <w:t>0</w:t>
+              <w:t>4</w:t>
             </w:r>
           </w:p>
         </w:tc>
@@ -2539,7 +2857,10 @@
               <w:cnfStyle w:val="000000000000" w:firstRow="0" w:lastRow="0" w:firstColumn="0" w:lastColumn="0" w:oddVBand="0" w:evenVBand="0" w:oddHBand="0" w:evenHBand="0" w:firstRowFirstColumn="0" w:firstRowLastColumn="0" w:lastRowFirstColumn="0" w:lastRowLastColumn="0"/>
             </w:pPr>
             <w:r>
-              <w:t>17.06.2019</w:t>
+              <w:t>24</w:t>
+            </w:r>
+            <w:r>
+              <w:t>.06.2019</w:t>
             </w:r>
           </w:p>
         </w:tc>
@@ -2572,7 +2893,7 @@
               <w:cnfStyle w:val="000000100000" w:firstRow="0" w:lastRow="0" w:firstColumn="0" w:lastColumn="0" w:oddVBand="0" w:evenVBand="0" w:oddHBand="1" w:evenHBand="0" w:firstRowFirstColumn="0" w:firstRowLastColumn="0" w:lastRowFirstColumn="0" w:lastRowLastColumn="0"/>
             </w:pPr>
             <w:r>
-              <w:t>4</w:t>
+              <w:t>6</w:t>
             </w:r>
           </w:p>
         </w:tc>
@@ -2586,7 +2907,7 @@
               <w:cnfStyle w:val="000000100000" w:firstRow="0" w:lastRow="0" w:firstColumn="0" w:lastColumn="0" w:oddVBand="0" w:evenVBand="0" w:oddHBand="1" w:evenHBand="0" w:firstRowFirstColumn="0" w:firstRowLastColumn="0" w:lastRowFirstColumn="0" w:lastRowLastColumn="0"/>
             </w:pPr>
             <w:r>
-              <w:t>7</w:t>
+              <w:t>8</w:t>
             </w:r>
           </w:p>
         </w:tc>
@@ -2600,7 +2921,10 @@
               <w:cnfStyle w:val="000000100000" w:firstRow="0" w:lastRow="0" w:firstColumn="0" w:lastColumn="0" w:oddVBand="0" w:evenVBand="0" w:oddHBand="1" w:evenHBand="0" w:firstRowFirstColumn="0" w:firstRowLastColumn="0" w:lastRowFirstColumn="0" w:lastRowLastColumn="0"/>
             </w:pPr>
             <w:r>
-              <w:t>17.06.2019</w:t>
+              <w:t>24</w:t>
+            </w:r>
+            <w:r>
+              <w:t>.06.2019</w:t>
             </w:r>
           </w:p>
         </w:tc>
@@ -2610,18 +2934,28 @@
       <w:pPr>
         <w:pStyle w:val="Gliederungsebene2"/>
       </w:pPr>
-      <w:bookmarkStart w:id="3" w:name="_Toc10398588"/>
+      <w:bookmarkStart w:id="4" w:name="_Toc11600402"/>
       <w:r>
         <w:t>Sonstiges</w:t>
       </w:r>
-      <w:bookmarkEnd w:id="3"/>
+      <w:bookmarkEnd w:id="4"/>
+    </w:p>
+    <w:p>
+      <w:pPr>
+        <w:pStyle w:val="Gliederungsebene3"/>
+      </w:pPr>
+      <w:bookmarkStart w:id="5" w:name="_Toc11600403"/>
+      <w:r>
+        <w:t>Technologien</w:t>
+      </w:r>
+      <w:bookmarkEnd w:id="5"/>
     </w:p>
     <w:p>
       <w:pPr>
         <w:pStyle w:val="Flietext"/>
       </w:pPr>
       <w:r>
-        <w:t>Es wurde ein lokaler Webservice zum Testen der Funktionalität entwickelt. Beim nächsten Termin werden diese Schnittstellen vom Frontend aufgerufen.</w:t>
+        <w:t>Es fallen einige Stunden mehr wegen der Implementierung einer neuen Technologie an:</w:t>
       </w:r>
     </w:p>
     <w:p>
@@ -2629,16 +2963,15 @@
         <w:pStyle w:val="Flietext"/>
       </w:pPr>
       <w:r>
-        <w:t>Ursprünglich war eine Ajax-Schnittstelle dafür vorgesehen, da dies</w:t>
-      </w:r>
-      <w:r>
-        <w:t xml:space="preserve"> allerdings</w:t>
-      </w:r>
-      <w:r>
-        <w:t xml:space="preserve"> </w:t>
-      </w:r>
-      <w:r>
-        <w:t>scheinbar ein irreguläres Vorgehen in Vue.js ist, werden wir anstelle von Ajax, die empfohlene Schnittstelle „Axios“ verwenden.</w:t>
+        <w:t xml:space="preserve">CORS (Cross Origin </w:t>
+      </w:r>
+      <w:proofErr w:type="spellStart"/>
+      <w:r>
+        <w:t>Requests</w:t>
+      </w:r>
+      <w:proofErr w:type="spellEnd"/>
+      <w:r>
+        <w:t>)</w:t>
       </w:r>
     </w:p>
     <w:p>
@@ -2646,15 +2979,42 @@
         <w:pStyle w:val="Flietext"/>
       </w:pPr>
       <w:r>
-        <w:t>Es wird wegen kurzzeitiger Komplikationen beim Übertragen von Frontend-Daten zu einer entsprechenden Verschiebung kommen.</w:t>
-      </w:r>
+        <w:t xml:space="preserve">Diese </w:t>
+      </w:r>
+      <w:r>
+        <w:t>ist</w:t>
+      </w:r>
+      <w:r>
+        <w:t xml:space="preserve"> notwendig, um die Zugriffe durch </w:t>
+      </w:r>
+      <w:proofErr w:type="spellStart"/>
+      <w:r>
+        <w:t>VueJS</w:t>
+      </w:r>
+      <w:proofErr w:type="spellEnd"/>
+      <w:r>
+        <w:t xml:space="preserve"> auf das Backend mit MVC vorzunehmen. Dabei wurde die Security vorerst vernachlässigt und es werden sämtliche Anfragen von allen </w:t>
+      </w:r>
+      <w:r>
+        <w:t>Sources zugelassen.</w:t>
+      </w:r>
+    </w:p>
+    <w:p>
+      <w:pPr>
+        <w:pStyle w:val="Gliederungsebene3"/>
+      </w:pPr>
+      <w:bookmarkStart w:id="6" w:name="_Toc11600404"/>
+      <w:r>
+        <w:t>Dokumentation</w:t>
+      </w:r>
+      <w:bookmarkEnd w:id="6"/>
     </w:p>
     <w:p>
       <w:pPr>
         <w:pStyle w:val="Flietext"/>
       </w:pPr>
       <w:r>
-        <w:t>Bei der Datenbank mussten, wie in einem früheren Bericht angekündigt, noch marginale Änderungen durchgeführt werden. Entsprechende Testdaten wurden erstellt.</w:t>
+        <w:t>Es werden mehr Stunden für die Dokumentation eingeplant, da diese möglichst genau erfolgen wird.</w:t>
       </w:r>
     </w:p>
     <w:p>
@@ -2672,22 +3032,22 @@
       <w:pPr>
         <w:pStyle w:val="Gliederungsebene1"/>
       </w:pPr>
-      <w:bookmarkStart w:id="4" w:name="_Toc10398589"/>
+      <w:bookmarkStart w:id="7" w:name="_Toc11600405"/>
       <w:r>
         <w:lastRenderedPageBreak/>
         <w:t>Berichterstattung</w:t>
       </w:r>
-      <w:bookmarkEnd w:id="4"/>
+      <w:bookmarkEnd w:id="7"/>
     </w:p>
     <w:p>
       <w:pPr>
         <w:pStyle w:val="Gliederungsebene2"/>
       </w:pPr>
-      <w:bookmarkStart w:id="5" w:name="_Toc10398590"/>
+      <w:bookmarkStart w:id="8" w:name="_Toc11600406"/>
       <w:r>
         <w:t>Alexander Salletmaier (Projektleitung)</w:t>
       </w:r>
-      <w:bookmarkEnd w:id="5"/>
+      <w:bookmarkEnd w:id="8"/>
     </w:p>
     <w:p>
       <w:pPr>
@@ -2723,11 +3083,11 @@
       <w:pPr>
         <w:pStyle w:val="Gliederungsebene2"/>
       </w:pPr>
-      <w:bookmarkStart w:id="6" w:name="_Toc10398591"/>
+      <w:bookmarkStart w:id="9" w:name="_Toc11600407"/>
       <w:r>
         <w:t>Thomas Wageneder (Backend)</w:t>
       </w:r>
-      <w:bookmarkEnd w:id="6"/>
+      <w:bookmarkEnd w:id="9"/>
     </w:p>
     <w:p>
       <w:pPr>
@@ -2740,7 +3100,35 @@
         <w:rPr>
           <w:lang w:val="en-GB"/>
         </w:rPr>
-        <w:t>GET/POST/PUT/DELETE für Customers und Suppliers</w:t>
+        <w:t xml:space="preserve">GET/POST/PUT/DELETE </w:t>
+      </w:r>
+      <w:proofErr w:type="spellStart"/>
+      <w:r>
+        <w:rPr>
+          <w:lang w:val="en-GB"/>
+        </w:rPr>
+        <w:t>für</w:t>
+      </w:r>
+      <w:proofErr w:type="spellEnd"/>
+      <w:r>
+        <w:rPr>
+          <w:lang w:val="en-GB"/>
+        </w:rPr>
+        <w:t xml:space="preserve"> Customers </w:t>
+      </w:r>
+      <w:proofErr w:type="spellStart"/>
+      <w:r>
+        <w:rPr>
+          <w:lang w:val="en-GB"/>
+        </w:rPr>
+        <w:t>und</w:t>
+      </w:r>
+      <w:proofErr w:type="spellEnd"/>
+      <w:r>
+        <w:rPr>
+          <w:lang w:val="en-GB"/>
+        </w:rPr>
+        <w:t xml:space="preserve"> Suppliers</w:t>
       </w:r>
     </w:p>
     <w:p>
@@ -2775,11 +3163,19 @@
       <w:pPr>
         <w:pStyle w:val="Gliederungsebene2"/>
       </w:pPr>
-      <w:bookmarkStart w:id="7" w:name="_Toc10398592"/>
-      <w:r>
-        <w:t>Lukas Litzlbauer (Datenbank)</w:t>
-      </w:r>
-      <w:bookmarkEnd w:id="7"/>
+      <w:bookmarkStart w:id="10" w:name="_Toc11600408"/>
+      <w:r>
+        <w:t xml:space="preserve">Lukas </w:t>
+      </w:r>
+      <w:proofErr w:type="spellStart"/>
+      <w:r>
+        <w:t>Litzlbauer</w:t>
+      </w:r>
+      <w:proofErr w:type="spellEnd"/>
+      <w:r>
+        <w:t xml:space="preserve"> (Datenbank)</w:t>
+      </w:r>
+      <w:bookmarkEnd w:id="10"/>
     </w:p>
     <w:p>
       <w:pPr>
@@ -2801,11 +3197,11 @@
       <w:pPr>
         <w:pStyle w:val="Gliederungsebene2"/>
       </w:pPr>
-      <w:bookmarkStart w:id="8" w:name="_Toc10398593"/>
+      <w:bookmarkStart w:id="11" w:name="_Toc11600409"/>
       <w:r>
         <w:t>Aleks Dimitrov (REST)</w:t>
       </w:r>
-      <w:bookmarkEnd w:id="8"/>
+      <w:bookmarkEnd w:id="11"/>
     </w:p>
     <w:p>
       <w:pPr>
@@ -2826,24 +3222,34 @@
         <w:t>gemeinsam mit</w:t>
       </w:r>
       <w:r>
-        <w:t xml:space="preserve"> Jakob Deubler</w:t>
-      </w:r>
+        <w:t xml:space="preserve"> Jakob </w:t>
+      </w:r>
+      <w:proofErr w:type="spellStart"/>
+      <w:r>
+        <w:t>Deubler</w:t>
+      </w:r>
+      <w:proofErr w:type="spellEnd"/>
     </w:p>
     <w:p>
       <w:pPr>
         <w:pStyle w:val="Gliederungsebene2"/>
       </w:pPr>
-      <w:bookmarkStart w:id="9" w:name="_Toc10398594"/>
+      <w:bookmarkStart w:id="12" w:name="_Toc11600410"/>
       <w:r>
         <w:t xml:space="preserve">Jakob </w:t>
       </w:r>
       <w:r>
         <w:t xml:space="preserve">Daniel </w:t>
       </w:r>
-      <w:r>
-        <w:t>Deubler (REST)</w:t>
-      </w:r>
-      <w:bookmarkEnd w:id="9"/>
+      <w:proofErr w:type="spellStart"/>
+      <w:r>
+        <w:t>Deubler</w:t>
+      </w:r>
+      <w:proofErr w:type="spellEnd"/>
+      <w:r>
+        <w:t xml:space="preserve"> (REST)</w:t>
+      </w:r>
+      <w:bookmarkEnd w:id="12"/>
     </w:p>
     <w:p>
       <w:pPr>
@@ -2864,7 +3270,7 @@
         <w:pStyle w:val="Aufzhlungdiplomarbeit"/>
       </w:pPr>
       <w:r>
-        <w:t xml:space="preserve">Dokumentation </w:t>
+        <w:t>Dokumentation</w:t>
       </w:r>
     </w:p>
     <w:p>
@@ -2879,7 +3285,7 @@
       <w:pPr>
         <w:pStyle w:val="Gliederungsebene2"/>
       </w:pPr>
-      <w:bookmarkStart w:id="10" w:name="_Toc10398595"/>
+      <w:bookmarkStart w:id="13" w:name="_Toc11600411"/>
       <w:r>
         <w:lastRenderedPageBreak/>
         <w:t>Lukas Bauer (Fronte</w:t>
@@ -2890,7 +3296,7 @@
       <w:r>
         <w:t>d)</w:t>
       </w:r>
-      <w:bookmarkEnd w:id="10"/>
+      <w:bookmarkEnd w:id="13"/>
     </w:p>
     <w:p>
       <w:pPr>
@@ -2902,20 +3308,18 @@
       <w:r>
         <w:t>/POST</w:t>
       </w:r>
-      <w:bookmarkStart w:id="11" w:name="_GoBack"/>
-      <w:bookmarkEnd w:id="11"/>
-      <w:r>
-        <w:t xml:space="preserve"> vollständig programmiert und implementiert</w:t>
-      </w:r>
-      <w:r>
-        <w:t xml:space="preserve"> gemeinsam mit Alexander Salletmaier</w:t>
+      <w:r>
+        <w:t xml:space="preserve"> vollständig programmiert </w:t>
+      </w:r>
+      <w:r>
+        <w:t>gemeinsam mit Alexander Salletmaier</w:t>
       </w:r>
     </w:p>
     <w:p>
       <w:pPr>
         <w:pStyle w:val="Gliederungsebene2"/>
       </w:pPr>
-      <w:bookmarkStart w:id="12" w:name="_Toc10398596"/>
+      <w:bookmarkStart w:id="14" w:name="_Toc11600412"/>
       <w:r>
         <w:t>Jonas Voraberger (Fronte</w:t>
       </w:r>
@@ -2925,7 +3329,7 @@
       <w:r>
         <w:t>d)</w:t>
       </w:r>
-      <w:bookmarkEnd w:id="12"/>
+      <w:bookmarkEnd w:id="14"/>
     </w:p>
     <w:p>
       <w:pPr>
@@ -2933,6 +3337,118 @@
       </w:pPr>
       <w:r>
         <w:t>Krankheitsbedingte Abwesenheit</w:t>
+      </w:r>
+    </w:p>
+    <w:p>
+      <w:pPr>
+        <w:spacing w:after="0" w:line="240" w:lineRule="auto"/>
+        <w:jc w:val="left"/>
+        <w:rPr>
+          <w:rFonts w:ascii="Arial" w:hAnsi="Arial"/>
+          <w:sz w:val="24"/>
+        </w:rPr>
+      </w:pPr>
+      <w:r>
+        <w:br w:type="page"/>
+      </w:r>
+    </w:p>
+    <w:p>
+      <w:pPr>
+        <w:pStyle w:val="Gliederungsebene1"/>
+      </w:pPr>
+      <w:bookmarkStart w:id="15" w:name="_Toc11600413"/>
+      <w:r>
+        <w:lastRenderedPageBreak/>
+        <w:t>Problemlösungen</w:t>
+      </w:r>
+      <w:bookmarkEnd w:id="15"/>
+    </w:p>
+    <w:p>
+      <w:pPr>
+        <w:pStyle w:val="Gliederungsebene2"/>
+      </w:pPr>
+      <w:bookmarkStart w:id="16" w:name="_Toc11600414"/>
+      <w:r>
+        <w:t>Frontend</w:t>
+      </w:r>
+      <w:bookmarkEnd w:id="16"/>
+    </w:p>
+    <w:p>
+      <w:pPr>
+        <w:pStyle w:val="Flietext"/>
+      </w:pPr>
+      <w:r>
+        <w:t>Eine erste gröbere Komplikation, welche das Senden von Daten vom Frontend zum Backend betraf, wurde gelöst. (Problem wurde in „DBI-</w:t>
+      </w:r>
+      <w:proofErr w:type="spellStart"/>
+      <w:r>
+        <w:t>Bericht_IV</w:t>
+      </w:r>
+      <w:proofErr w:type="spellEnd"/>
+      <w:r>
+        <w:t>“ unter „2.2 Sonstiges“ behandelt)</w:t>
+      </w:r>
+    </w:p>
+    <w:p>
+      <w:pPr>
+        <w:pStyle w:val="Flietext"/>
+      </w:pPr>
+      <w:r>
+        <w:t xml:space="preserve">Es handelte sich um ein Missverständnis der </w:t>
+      </w:r>
+      <w:proofErr w:type="spellStart"/>
+      <w:r>
+        <w:t>Axios</w:t>
+      </w:r>
+      <w:proofErr w:type="spellEnd"/>
+      <w:r>
+        <w:t>-Technologie, welche beim Post-Request einen JSON-String erzeugt. Dieser JSON-String hatte das Format:</w:t>
+      </w:r>
+    </w:p>
+    <w:p>
+      <w:r>
+        <w:rPr>
+          <w:color w:val="FF0000"/>
+        </w:rPr>
+        <w:t>{"body":</w:t>
+      </w:r>
+      <w:r>
+        <w:t>{"title":"a","author":"b","publisher":"c","isbn":"d","price":1}</w:t>
+      </w:r>
+      <w:r>
+        <w:rPr>
+          <w:color w:val="FF0000"/>
+        </w:rPr>
+        <w:t>}</w:t>
+      </w:r>
+    </w:p>
+    <w:p>
+      <w:pPr>
+        <w:pStyle w:val="Flietext"/>
+      </w:pPr>
+      <w:r>
+        <w:t xml:space="preserve">Da dies grundsätzlich ein korrekter JSON-String ist, wurde diese weder im </w:t>
+      </w:r>
+      <w:proofErr w:type="gramStart"/>
+      <w:r>
+        <w:t>Frontend,</w:t>
+      </w:r>
+      <w:proofErr w:type="gramEnd"/>
+      <w:r>
+        <w:t xml:space="preserve"> noch im Backend als Fehler erkannt.</w:t>
+      </w:r>
+    </w:p>
+    <w:p>
+      <w:pPr>
+        <w:pStyle w:val="Flietext"/>
+      </w:pPr>
+      <w:r>
+        <w:t>Bei genauerer Inspektion konnten wir diesen Fehler jedoch beheben:</w:t>
+      </w:r>
+    </w:p>
+    <w:p>
+      <w:r>
+        <w:t>{"title":"a","author":"b","publisher":"c","isbn":"d","price":1}</w:t>
       </w:r>
     </w:p>
     <w:sectPr>
@@ -2949,7 +3465,7 @@
 </file>
 
 <file path=word/endnotes.xml><?xml version="1.0" encoding="utf-8"?>
-<w:endnotes xmlns:wpc="http://schemas.microsoft.com/office/word/2010/wordprocessingCanvas" xmlns:mc="http://schemas.openxmlformats.org/markup-compatibility/2006" xmlns:o="urn:schemas-microsoft-com:office:office" xmlns:r="http://schemas.openxmlformats.org/officeDocument/2006/relationships" xmlns:m="http://schemas.openxmlformats.org/officeDocument/2006/math" xmlns:v="urn:schemas-microsoft-com:vml" xmlns:wp14="http://schemas.microsoft.com/office/word/2010/wordprocessingDrawing" xmlns:wp="http://schemas.openxmlformats.org/drawingml/2006/wordprocessingDrawing" xmlns:w10="urn:schemas-microsoft-com:office:word" xmlns:w="http://schemas.openxmlformats.org/wordprocessingml/2006/main" xmlns:w14="http://schemas.microsoft.com/office/word/2010/wordml" xmlns:w15="http://schemas.microsoft.com/office/word/2012/wordml" xmlns:wpg="http://schemas.microsoft.com/office/word/2010/wordprocessingGroup" xmlns:wpi="http://schemas.microsoft.com/office/word/2010/wordprocessingInk" xmlns:wne="http://schemas.microsoft.com/office/word/2006/wordml" xmlns:wps="http://schemas.microsoft.com/office/word/2010/wordprocessingShape" mc:Ignorable="w14 w15 wp14">
+<w:endnotes xmlns:wpc="http://schemas.microsoft.com/office/word/2010/wordprocessingCanvas" xmlns:cx="http://schemas.microsoft.com/office/drawing/2014/chartex" xmlns:cx1="http://schemas.microsoft.com/office/drawing/2015/9/8/chartex" xmlns:cx2="http://schemas.microsoft.com/office/drawing/2015/10/21/chartex" xmlns:cx3="http://schemas.microsoft.com/office/drawing/2016/5/9/chartex" xmlns:cx4="http://schemas.microsoft.com/office/drawing/2016/5/10/chartex" xmlns:cx5="http://schemas.microsoft.com/office/drawing/2016/5/11/chartex" xmlns:cx6="http://schemas.microsoft.com/office/drawing/2016/5/12/chartex" xmlns:cx7="http://schemas.microsoft.com/office/drawing/2016/5/13/chartex" xmlns:cx8="http://schemas.microsoft.com/office/drawing/2016/5/14/chartex" xmlns:mc="http://schemas.openxmlformats.org/markup-compatibility/2006" xmlns:aink="http://schemas.microsoft.com/office/drawing/2016/ink" xmlns:am3d="http://schemas.microsoft.com/office/drawing/2017/model3d" xmlns:o="urn:schemas-microsoft-com:office:office" xmlns:r="http://schemas.openxmlformats.org/officeDocument/2006/relationships" xmlns:m="http://schemas.openxmlformats.org/officeDocument/2006/math" xmlns:v="urn:schemas-microsoft-com:vml" xmlns:wp14="http://schemas.microsoft.com/office/word/2010/wordprocessingDrawing" xmlns:wp="http://schemas.openxmlformats.org/drawingml/2006/wordprocessingDrawing" xmlns:w10="urn:schemas-microsoft-com:office:word" xmlns:w="http://schemas.openxmlformats.org/wordprocessingml/2006/main" xmlns:w14="http://schemas.microsoft.com/office/word/2010/wordml" xmlns:w15="http://schemas.microsoft.com/office/word/2012/wordml" xmlns:w16cid="http://schemas.microsoft.com/office/word/2016/wordml/cid" xmlns:w16se="http://schemas.microsoft.com/office/word/2015/wordml/symex" xmlns:wpg="http://schemas.microsoft.com/office/word/2010/wordprocessingGroup" xmlns:wpi="http://schemas.microsoft.com/office/word/2010/wordprocessingInk" xmlns:wne="http://schemas.microsoft.com/office/word/2006/wordml" xmlns:wps="http://schemas.microsoft.com/office/word/2010/wordprocessingShape" mc:Ignorable="w14 w15 w16se w16cid wp14">
   <w:endnote w:type="separator" w:id="-1">
     <w:p>
       <w:pPr>
@@ -2974,7 +3490,7 @@
 </file>
 
 <file path=word/footer1.xml><?xml version="1.0" encoding="utf-8"?>
-<w:ftr xmlns:wpc="http://schemas.microsoft.com/office/word/2010/wordprocessingCanvas" xmlns:mc="http://schemas.openxmlformats.org/markup-compatibility/2006" xmlns:o="urn:schemas-microsoft-com:office:office" xmlns:r="http://schemas.openxmlformats.org/officeDocument/2006/relationships" xmlns:m="http://schemas.openxmlformats.org/officeDocument/2006/math" xmlns:v="urn:schemas-microsoft-com:vml" xmlns:wp14="http://schemas.microsoft.com/office/word/2010/wordprocessingDrawing" xmlns:wp="http://schemas.openxmlformats.org/drawingml/2006/wordprocessingDrawing" xmlns:w10="urn:schemas-microsoft-com:office:word" xmlns:w="http://schemas.openxmlformats.org/wordprocessingml/2006/main" xmlns:w14="http://schemas.microsoft.com/office/word/2010/wordml" xmlns:w15="http://schemas.microsoft.com/office/word/2012/wordml" xmlns:wpg="http://schemas.microsoft.com/office/word/2010/wordprocessingGroup" xmlns:wpi="http://schemas.microsoft.com/office/word/2010/wordprocessingInk" xmlns:wne="http://schemas.microsoft.com/office/word/2006/wordml" xmlns:wps="http://schemas.microsoft.com/office/word/2010/wordprocessingShape" mc:Ignorable="w14 w15 wp14">
+<w:ftr xmlns:wpc="http://schemas.microsoft.com/office/word/2010/wordprocessingCanvas" xmlns:cx="http://schemas.microsoft.com/office/drawing/2014/chartex" xmlns:cx1="http://schemas.microsoft.com/office/drawing/2015/9/8/chartex" xmlns:cx2="http://schemas.microsoft.com/office/drawing/2015/10/21/chartex" xmlns:cx3="http://schemas.microsoft.com/office/drawing/2016/5/9/chartex" xmlns:cx4="http://schemas.microsoft.com/office/drawing/2016/5/10/chartex" xmlns:cx5="http://schemas.microsoft.com/office/drawing/2016/5/11/chartex" xmlns:cx6="http://schemas.microsoft.com/office/drawing/2016/5/12/chartex" xmlns:cx7="http://schemas.microsoft.com/office/drawing/2016/5/13/chartex" xmlns:cx8="http://schemas.microsoft.com/office/drawing/2016/5/14/chartex" xmlns:mc="http://schemas.openxmlformats.org/markup-compatibility/2006" xmlns:aink="http://schemas.microsoft.com/office/drawing/2016/ink" xmlns:am3d="http://schemas.microsoft.com/office/drawing/2017/model3d" xmlns:o="urn:schemas-microsoft-com:office:office" xmlns:r="http://schemas.openxmlformats.org/officeDocument/2006/relationships" xmlns:m="http://schemas.openxmlformats.org/officeDocument/2006/math" xmlns:v="urn:schemas-microsoft-com:vml" xmlns:wp14="http://schemas.microsoft.com/office/word/2010/wordprocessingDrawing" xmlns:wp="http://schemas.openxmlformats.org/drawingml/2006/wordprocessingDrawing" xmlns:w10="urn:schemas-microsoft-com:office:word" xmlns:w="http://schemas.openxmlformats.org/wordprocessingml/2006/main" xmlns:w14="http://schemas.microsoft.com/office/word/2010/wordml" xmlns:w15="http://schemas.microsoft.com/office/word/2012/wordml" xmlns:w16cid="http://schemas.microsoft.com/office/word/2016/wordml/cid" xmlns:w16se="http://schemas.microsoft.com/office/word/2015/wordml/symex" xmlns:wpg="http://schemas.microsoft.com/office/word/2010/wordprocessingGroup" xmlns:wpi="http://schemas.microsoft.com/office/word/2010/wordprocessingInk" xmlns:wne="http://schemas.microsoft.com/office/word/2006/wordml" xmlns:wps="http://schemas.microsoft.com/office/word/2010/wordprocessingShape" mc:Ignorable="w14 w15 w16se w16cid wp14">
   <w:p>
     <w:pPr>
       <w:pStyle w:val="Fuzeile"/>
@@ -3012,7 +3528,7 @@
 </file>
 
 <file path=word/footnotes.xml><?xml version="1.0" encoding="utf-8"?>
-<w:footnotes xmlns:wpc="http://schemas.microsoft.com/office/word/2010/wordprocessingCanvas" xmlns:mc="http://schemas.openxmlformats.org/markup-compatibility/2006" xmlns:o="urn:schemas-microsoft-com:office:office" xmlns:r="http://schemas.openxmlformats.org/officeDocument/2006/relationships" xmlns:m="http://schemas.openxmlformats.org/officeDocument/2006/math" xmlns:v="urn:schemas-microsoft-com:vml" xmlns:wp14="http://schemas.microsoft.com/office/word/2010/wordprocessingDrawing" xmlns:wp="http://schemas.openxmlformats.org/drawingml/2006/wordprocessingDrawing" xmlns:w10="urn:schemas-microsoft-com:office:word" xmlns:w="http://schemas.openxmlformats.org/wordprocessingml/2006/main" xmlns:w14="http://schemas.microsoft.com/office/word/2010/wordml" xmlns:w15="http://schemas.microsoft.com/office/word/2012/wordml" xmlns:wpg="http://schemas.microsoft.com/office/word/2010/wordprocessingGroup" xmlns:wpi="http://schemas.microsoft.com/office/word/2010/wordprocessingInk" xmlns:wne="http://schemas.microsoft.com/office/word/2006/wordml" xmlns:wps="http://schemas.microsoft.com/office/word/2010/wordprocessingShape" mc:Ignorable="w14 w15 wp14">
+<w:footnotes xmlns:wpc="http://schemas.microsoft.com/office/word/2010/wordprocessingCanvas" xmlns:cx="http://schemas.microsoft.com/office/drawing/2014/chartex" xmlns:cx1="http://schemas.microsoft.com/office/drawing/2015/9/8/chartex" xmlns:cx2="http://schemas.microsoft.com/office/drawing/2015/10/21/chartex" xmlns:cx3="http://schemas.microsoft.com/office/drawing/2016/5/9/chartex" xmlns:cx4="http://schemas.microsoft.com/office/drawing/2016/5/10/chartex" xmlns:cx5="http://schemas.microsoft.com/office/drawing/2016/5/11/chartex" xmlns:cx6="http://schemas.microsoft.com/office/drawing/2016/5/12/chartex" xmlns:cx7="http://schemas.microsoft.com/office/drawing/2016/5/13/chartex" xmlns:cx8="http://schemas.microsoft.com/office/drawing/2016/5/14/chartex" xmlns:mc="http://schemas.openxmlformats.org/markup-compatibility/2006" xmlns:aink="http://schemas.microsoft.com/office/drawing/2016/ink" xmlns:am3d="http://schemas.microsoft.com/office/drawing/2017/model3d" xmlns:o="urn:schemas-microsoft-com:office:office" xmlns:r="http://schemas.openxmlformats.org/officeDocument/2006/relationships" xmlns:m="http://schemas.openxmlformats.org/officeDocument/2006/math" xmlns:v="urn:schemas-microsoft-com:vml" xmlns:wp14="http://schemas.microsoft.com/office/word/2010/wordprocessingDrawing" xmlns:wp="http://schemas.openxmlformats.org/drawingml/2006/wordprocessingDrawing" xmlns:w10="urn:schemas-microsoft-com:office:word" xmlns:w="http://schemas.openxmlformats.org/wordprocessingml/2006/main" xmlns:w14="http://schemas.microsoft.com/office/word/2010/wordml" xmlns:w15="http://schemas.microsoft.com/office/word/2012/wordml" xmlns:w16cid="http://schemas.microsoft.com/office/word/2016/wordml/cid" xmlns:w16se="http://schemas.microsoft.com/office/word/2015/wordml/symex" xmlns:wpg="http://schemas.microsoft.com/office/word/2010/wordprocessingGroup" xmlns:wpi="http://schemas.microsoft.com/office/word/2010/wordprocessingInk" xmlns:wne="http://schemas.microsoft.com/office/word/2006/wordml" xmlns:wps="http://schemas.microsoft.com/office/word/2010/wordprocessingShape" mc:Ignorable="w14 w15 w16se w16cid wp14">
   <w:footnote w:type="separator" w:id="-1">
     <w:p>
       <w:pPr>
@@ -3037,7 +3553,7 @@
 </file>
 
 <file path=word/header1.xml><?xml version="1.0" encoding="utf-8"?>
-<w:hdr xmlns:wpc="http://schemas.microsoft.com/office/word/2010/wordprocessingCanvas" xmlns:mc="http://schemas.openxmlformats.org/markup-compatibility/2006" xmlns:o="urn:schemas-microsoft-com:office:office" xmlns:r="http://schemas.openxmlformats.org/officeDocument/2006/relationships" xmlns:m="http://schemas.openxmlformats.org/officeDocument/2006/math" xmlns:v="urn:schemas-microsoft-com:vml" xmlns:wp14="http://schemas.microsoft.com/office/word/2010/wordprocessingDrawing" xmlns:wp="http://schemas.openxmlformats.org/drawingml/2006/wordprocessingDrawing" xmlns:w10="urn:schemas-microsoft-com:office:word" xmlns:w="http://schemas.openxmlformats.org/wordprocessingml/2006/main" xmlns:w14="http://schemas.microsoft.com/office/word/2010/wordml" xmlns:w15="http://schemas.microsoft.com/office/word/2012/wordml" xmlns:wpg="http://schemas.microsoft.com/office/word/2010/wordprocessingGroup" xmlns:wpi="http://schemas.microsoft.com/office/word/2010/wordprocessingInk" xmlns:wne="http://schemas.microsoft.com/office/word/2006/wordml" xmlns:wps="http://schemas.microsoft.com/office/word/2010/wordprocessingShape" mc:Ignorable="w14 w15 wp14">
+<w:hdr xmlns:wpc="http://schemas.microsoft.com/office/word/2010/wordprocessingCanvas" xmlns:cx="http://schemas.microsoft.com/office/drawing/2014/chartex" xmlns:cx1="http://schemas.microsoft.com/office/drawing/2015/9/8/chartex" xmlns:cx2="http://schemas.microsoft.com/office/drawing/2015/10/21/chartex" xmlns:cx3="http://schemas.microsoft.com/office/drawing/2016/5/9/chartex" xmlns:cx4="http://schemas.microsoft.com/office/drawing/2016/5/10/chartex" xmlns:cx5="http://schemas.microsoft.com/office/drawing/2016/5/11/chartex" xmlns:cx6="http://schemas.microsoft.com/office/drawing/2016/5/12/chartex" xmlns:cx7="http://schemas.microsoft.com/office/drawing/2016/5/13/chartex" xmlns:cx8="http://schemas.microsoft.com/office/drawing/2016/5/14/chartex" xmlns:mc="http://schemas.openxmlformats.org/markup-compatibility/2006" xmlns:aink="http://schemas.microsoft.com/office/drawing/2016/ink" xmlns:am3d="http://schemas.microsoft.com/office/drawing/2017/model3d" xmlns:o="urn:schemas-microsoft-com:office:office" xmlns:r="http://schemas.openxmlformats.org/officeDocument/2006/relationships" xmlns:m="http://schemas.openxmlformats.org/officeDocument/2006/math" xmlns:v="urn:schemas-microsoft-com:vml" xmlns:wp14="http://schemas.microsoft.com/office/word/2010/wordprocessingDrawing" xmlns:wp="http://schemas.openxmlformats.org/drawingml/2006/wordprocessingDrawing" xmlns:w10="urn:schemas-microsoft-com:office:word" xmlns:w="http://schemas.openxmlformats.org/wordprocessingml/2006/main" xmlns:w14="http://schemas.microsoft.com/office/word/2010/wordml" xmlns:w15="http://schemas.microsoft.com/office/word/2012/wordml" xmlns:w16cid="http://schemas.microsoft.com/office/word/2016/wordml/cid" xmlns:w16se="http://schemas.microsoft.com/office/word/2015/wordml/symex" xmlns:wpg="http://schemas.microsoft.com/office/word/2010/wordprocessingGroup" xmlns:wpi="http://schemas.microsoft.com/office/word/2010/wordprocessingInk" xmlns:wne="http://schemas.microsoft.com/office/word/2006/wordml" xmlns:wps="http://schemas.microsoft.com/office/word/2010/wordprocessingShape" mc:Ignorable="w14 w15 w16se w16cid wp14">
   <w:p>
     <w:pPr>
       <w:pStyle w:val="Kopfzeile"/>
@@ -3064,7 +3580,7 @@
       <w:rPr>
         <w:noProof/>
       </w:rPr>
-      <w:t>Berichterstattung</w:t>
+      <w:t>Problemlösungen</w:t>
     </w:r>
     <w:r>
       <w:rPr>
@@ -3077,7 +3593,7 @@
 </file>
 
 <file path=word/numbering.xml><?xml version="1.0" encoding="utf-8"?>
-<w:numbering xmlns:wpc="http://schemas.microsoft.com/office/word/2010/wordprocessingCanvas" xmlns:mc="http://schemas.openxmlformats.org/markup-compatibility/2006" xmlns:o="urn:schemas-microsoft-com:office:office" xmlns:r="http://schemas.openxmlformats.org/officeDocument/2006/relationships" xmlns:m="http://schemas.openxmlformats.org/officeDocument/2006/math" xmlns:v="urn:schemas-microsoft-com:vml" xmlns:wp14="http://schemas.microsoft.com/office/word/2010/wordprocessingDrawing" xmlns:wp="http://schemas.openxmlformats.org/drawingml/2006/wordprocessingDrawing" xmlns:w10="urn:schemas-microsoft-com:office:word" xmlns:w="http://schemas.openxmlformats.org/wordprocessingml/2006/main" xmlns:w14="http://schemas.microsoft.com/office/word/2010/wordml" xmlns:w15="http://schemas.microsoft.com/office/word/2012/wordml" xmlns:wpg="http://schemas.microsoft.com/office/word/2010/wordprocessingGroup" xmlns:wpi="http://schemas.microsoft.com/office/word/2010/wordprocessingInk" xmlns:wne="http://schemas.microsoft.com/office/word/2006/wordml" xmlns:wps="http://schemas.microsoft.com/office/word/2010/wordprocessingShape" mc:Ignorable="w14 w15 wp14">
+<w:numbering xmlns:wpc="http://schemas.microsoft.com/office/word/2010/wordprocessingCanvas" xmlns:cx="http://schemas.microsoft.com/office/drawing/2014/chartex" xmlns:cx1="http://schemas.microsoft.com/office/drawing/2015/9/8/chartex" xmlns:cx2="http://schemas.microsoft.com/office/drawing/2015/10/21/chartex" xmlns:cx3="http://schemas.microsoft.com/office/drawing/2016/5/9/chartex" xmlns:cx4="http://schemas.microsoft.com/office/drawing/2016/5/10/chartex" xmlns:cx5="http://schemas.microsoft.com/office/drawing/2016/5/11/chartex" xmlns:cx6="http://schemas.microsoft.com/office/drawing/2016/5/12/chartex" xmlns:cx7="http://schemas.microsoft.com/office/drawing/2016/5/13/chartex" xmlns:cx8="http://schemas.microsoft.com/office/drawing/2016/5/14/chartex" xmlns:mc="http://schemas.openxmlformats.org/markup-compatibility/2006" xmlns:aink="http://schemas.microsoft.com/office/drawing/2016/ink" xmlns:am3d="http://schemas.microsoft.com/office/drawing/2017/model3d" xmlns:o="urn:schemas-microsoft-com:office:office" xmlns:r="http://schemas.openxmlformats.org/officeDocument/2006/relationships" xmlns:m="http://schemas.openxmlformats.org/officeDocument/2006/math" xmlns:v="urn:schemas-microsoft-com:vml" xmlns:wp14="http://schemas.microsoft.com/office/word/2010/wordprocessingDrawing" xmlns:wp="http://schemas.openxmlformats.org/drawingml/2006/wordprocessingDrawing" xmlns:w10="urn:schemas-microsoft-com:office:word" xmlns:w="http://schemas.openxmlformats.org/wordprocessingml/2006/main" xmlns:w14="http://schemas.microsoft.com/office/word/2010/wordml" xmlns:w15="http://schemas.microsoft.com/office/word/2012/wordml" xmlns:w16cid="http://schemas.microsoft.com/office/word/2016/wordml/cid" xmlns:w16se="http://schemas.microsoft.com/office/word/2015/wordml/symex" xmlns:wpg="http://schemas.microsoft.com/office/word/2010/wordprocessingGroup" xmlns:wpi="http://schemas.microsoft.com/office/word/2010/wordprocessingInk" xmlns:wne="http://schemas.microsoft.com/office/word/2006/wordml" xmlns:wps="http://schemas.microsoft.com/office/word/2010/wordprocessingShape" mc:Ignorable="w14 w15 w16se w16cid wp14">
   <w:abstractNum w:abstractNumId="0" w15:restartNumberingAfterBreak="0">
     <w:nsid w:val="FFFFFF7C"/>
     <w:multiLevelType w:val="singleLevel"/>
@@ -3771,7 +4287,7 @@
 </file>
 
 <file path=word/styles.xml><?xml version="1.0" encoding="utf-8"?>
-<w:styles xmlns:mc="http://schemas.openxmlformats.org/markup-compatibility/2006" xmlns:r="http://schemas.openxmlformats.org/officeDocument/2006/relationships" xmlns:w="http://schemas.openxmlformats.org/wordprocessingml/2006/main" xmlns:w14="http://schemas.microsoft.com/office/word/2010/wordml" xmlns:w15="http://schemas.microsoft.com/office/word/2012/wordml" mc:Ignorable="w14 w15">
+<w:styles xmlns:mc="http://schemas.openxmlformats.org/markup-compatibility/2006" xmlns:r="http://schemas.openxmlformats.org/officeDocument/2006/relationships" xmlns:w="http://schemas.openxmlformats.org/wordprocessingml/2006/main" xmlns:w14="http://schemas.microsoft.com/office/word/2010/wordml" xmlns:w15="http://schemas.microsoft.com/office/word/2012/wordml" xmlns:w16cid="http://schemas.microsoft.com/office/word/2016/wordml/cid" xmlns:w16se="http://schemas.microsoft.com/office/word/2015/wordml/symex" mc:Ignorable="w14 w15 w16se w16cid">
   <w:docDefaults>
     <w:rPrDefault>
       <w:rPr>
@@ -3781,7 +4297,7 @@
     </w:rPrDefault>
     <w:pPrDefault/>
   </w:docDefaults>
-  <w:latentStyles w:defLockedState="0" w:defUIPriority="0" w:defSemiHidden="0" w:defUnhideWhenUsed="0" w:defQFormat="0" w:count="371">
+  <w:latentStyles w:defLockedState="0" w:defUIPriority="0" w:defSemiHidden="0" w:defUnhideWhenUsed="0" w:defQFormat="0" w:count="376">
     <w:lsdException w:name="Normal" w:qFormat="1"/>
     <w:lsdException w:name="heading 1" w:qFormat="1"/>
     <w:lsdException w:name="heading 2" w:semiHidden="1" w:unhideWhenUsed="1" w:qFormat="1"/>
@@ -3881,7 +4397,6 @@
     <w:lsdException w:name="HTML Sample" w:semiHidden="1" w:unhideWhenUsed="1"/>
     <w:lsdException w:name="HTML Typewriter" w:semiHidden="1" w:unhideWhenUsed="1"/>
     <w:lsdException w:name="HTML Variable" w:semiHidden="1" w:unhideWhenUsed="1"/>
-    <w:lsdException w:name="Normal Table" w:semiHidden="1" w:unhideWhenUsed="1"/>
     <w:lsdException w:name="annotation subject" w:semiHidden="1" w:unhideWhenUsed="1"/>
     <w:lsdException w:name="No List" w:semiHidden="1" w:unhideWhenUsed="1"/>
     <w:lsdException w:name="Outline List 1" w:semiHidden="1" w:unhideWhenUsed="1"/>
@@ -3924,11 +4439,8 @@
     <w:lsdException w:name="Table Contemporary" w:semiHidden="1" w:unhideWhenUsed="1"/>
     <w:lsdException w:name="Table Elegant" w:semiHidden="1" w:unhideWhenUsed="1"/>
     <w:lsdException w:name="Table Professional" w:semiHidden="1" w:unhideWhenUsed="1"/>
-    <w:lsdException w:name="Table Subtle 1" w:semiHidden="1" w:unhideWhenUsed="1"/>
     <w:lsdException w:name="Table Subtle 2" w:semiHidden="1" w:unhideWhenUsed="1"/>
     <w:lsdException w:name="Table Web 1" w:semiHidden="1" w:unhideWhenUsed="1"/>
-    <w:lsdException w:name="Table Web 2" w:semiHidden="1" w:unhideWhenUsed="1"/>
-    <w:lsdException w:name="Table Web 3" w:semiHidden="1" w:unhideWhenUsed="1"/>
     <w:lsdException w:name="Balloon Text" w:semiHidden="1" w:unhideWhenUsed="1"/>
     <w:lsdException w:name="Table Theme" w:semiHidden="1" w:unhideWhenUsed="1"/>
     <w:lsdException w:name="Placeholder Text" w:semiHidden="1" w:uiPriority="99"/>
@@ -4146,6 +4658,11 @@
     <w:lsdException w:name="List Table 5 Dark Accent 6" w:uiPriority="50"/>
     <w:lsdException w:name="List Table 6 Colorful Accent 6" w:uiPriority="51"/>
     <w:lsdException w:name="List Table 7 Colorful Accent 6" w:uiPriority="52"/>
+    <w:lsdException w:name="Mention" w:semiHidden="1" w:uiPriority="99" w:unhideWhenUsed="1"/>
+    <w:lsdException w:name="Smart Hyperlink" w:semiHidden="1" w:uiPriority="99" w:unhideWhenUsed="1"/>
+    <w:lsdException w:name="Hashtag" w:semiHidden="1" w:uiPriority="99" w:unhideWhenUsed="1"/>
+    <w:lsdException w:name="Unresolved Mention" w:semiHidden="1" w:uiPriority="99" w:unhideWhenUsed="1"/>
+    <w:lsdException w:name="Smart Link" w:semiHidden="1" w:uiPriority="99" w:unhideWhenUsed="1"/>
   </w:latentStyles>
   <w:style w:type="paragraph" w:default="1" w:styleId="Standard">
     <w:name w:val="Normal"/>
@@ -5335,7 +5852,7 @@
 </file>
 
 <file path=customXml/itemProps1.xml><?xml version="1.0" encoding="utf-8"?>
-<ds:datastoreItem xmlns:ds="http://schemas.openxmlformats.org/officeDocument/2006/customXml" ds:itemID="{56E2FEDC-084B-4EE1-A12F-91EA0323BC9C}">
+<ds:datastoreItem xmlns:ds="http://schemas.openxmlformats.org/officeDocument/2006/customXml" ds:itemID="{D8394B57-46EB-4DC8-831C-7F6BF6EE88F8}">
   <ds:schemaRefs>
     <ds:schemaRef ds:uri="http://schemas.openxmlformats.org/officeDocument/2006/bibliography"/>
   </ds:schemaRefs>

</xml_diff>